<commit_message>
changes in the file
</commit_message>
<xml_diff>
--- a/db_Document/Creating a User in ECC or S4.docx
+++ b/db_Document/Creating a User in ECC or S4.docx
@@ -27,6 +27,74 @@
       <w:pPr>
         <w:ind w:left="720"/>
       </w:pPr>
+      <w:r>
+        <w:rPr>
+          <w:noProof/>
+        </w:rPr>
+        <mc:AlternateContent>
+          <mc:Choice Requires="wps">
+            <w:drawing>
+              <wp:anchor distT="0" distB="0" distL="114300" distR="114300" simplePos="0" relativeHeight="251674624" behindDoc="0" locked="0" layoutInCell="1" allowOverlap="1" wp14:anchorId="31ECDC90" wp14:editId="0F6AB8C3">
+                <wp:simplePos x="0" y="0"/>
+                <wp:positionH relativeFrom="column">
+                  <wp:posOffset>1287780</wp:posOffset>
+                </wp:positionH>
+                <wp:positionV relativeFrom="paragraph">
+                  <wp:posOffset>768350</wp:posOffset>
+                </wp:positionV>
+                <wp:extent cx="510540" cy="114300"/>
+                <wp:effectExtent l="0" t="0" r="22860" b="19050"/>
+                <wp:wrapNone/>
+                <wp:docPr id="305943844" name="Rectangle 3"/>
+                <wp:cNvGraphicFramePr/>
+                <a:graphic xmlns:a="http://schemas.openxmlformats.org/drawingml/2006/main">
+                  <a:graphicData uri="http://schemas.microsoft.com/office/word/2010/wordprocessingShape">
+                    <wps:wsp>
+                      <wps:cNvSpPr/>
+                      <wps:spPr>
+                        <a:xfrm>
+                          <a:off x="0" y="0"/>
+                          <a:ext cx="510540" cy="114300"/>
+                        </a:xfrm>
+                        <a:prstGeom prst="rect">
+                          <a:avLst/>
+                        </a:prstGeom>
+                      </wps:spPr>
+                      <wps:style>
+                        <a:lnRef idx="2">
+                          <a:schemeClr val="accent1">
+                            <a:shade val="15000"/>
+                          </a:schemeClr>
+                        </a:lnRef>
+                        <a:fillRef idx="1">
+                          <a:schemeClr val="accent1"/>
+                        </a:fillRef>
+                        <a:effectRef idx="0">
+                          <a:schemeClr val="accent1"/>
+                        </a:effectRef>
+                        <a:fontRef idx="minor">
+                          <a:schemeClr val="lt1"/>
+                        </a:fontRef>
+                      </wps:style>
+                      <wps:bodyPr rot="0" spcFirstLastPara="0" vertOverflow="overflow" horzOverflow="overflow" vert="horz" wrap="square" lIns="91440" tIns="45720" rIns="91440" bIns="45720" numCol="1" spcCol="0" rtlCol="0" fromWordArt="0" anchor="ctr" anchorCtr="0" forceAA="0" compatLnSpc="1">
+                        <a:prstTxWarp prst="textNoShape">
+                          <a:avLst/>
+                        </a:prstTxWarp>
+                        <a:noAutofit/>
+                      </wps:bodyPr>
+                    </wps:wsp>
+                  </a:graphicData>
+                </a:graphic>
+              </wp:anchor>
+            </w:drawing>
+          </mc:Choice>
+          <mc:Fallback>
+            <w:pict>
+              <v:rect w14:anchorId="0402FB1F" id="Rectangle 3" o:spid="_x0000_s1026" style="position:absolute;margin-left:101.4pt;margin-top:60.5pt;width:40.2pt;height:9pt;z-index:251674624;visibility:visible;mso-wrap-style:square;mso-wrap-distance-left:9pt;mso-wrap-distance-top:0;mso-wrap-distance-right:9pt;mso-wrap-distance-bottom:0;mso-position-horizontal:absolute;mso-position-horizontal-relative:text;mso-position-vertical:absolute;mso-position-vertical-relative:text;v-text-anchor:middle" o:gfxdata="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" fillcolor="#4472c4 [3204]" strokecolor="#09101d [484]" strokeweight="1pt"/>
+            </w:pict>
+          </mc:Fallback>
+        </mc:AlternateContent>
+      </w:r>
       <w:r>
         <w:rPr>
           <w:noProof/>
@@ -47,7 +115,7 @@
                     <pic:cNvPicPr/>
                   </pic:nvPicPr>
                   <pic:blipFill>
-                    <a:blip r:embed="rId5"/>
+                    <a:blip r:embed="rId6"/>
                     <a:stretch>
                       <a:fillRect/>
                     </a:stretch>
@@ -370,7 +438,7 @@
                     <pic:cNvPicPr/>
                   </pic:nvPicPr>
                   <pic:blipFill>
-                    <a:blip r:embed="rId6"/>
+                    <a:blip r:embed="rId7"/>
                     <a:stretch>
                       <a:fillRect/>
                     </a:stretch>
@@ -1034,7 +1102,7 @@
                     <pic:cNvPicPr/>
                   </pic:nvPicPr>
                   <pic:blipFill>
-                    <a:blip r:embed="rId7"/>
+                    <a:blip r:embed="rId8"/>
                     <a:stretch>
                       <a:fillRect/>
                     </a:stretch>
@@ -1100,7 +1168,7 @@
                     <pic:cNvPicPr/>
                   </pic:nvPicPr>
                   <pic:blipFill>
-                    <a:blip r:embed="rId8"/>
+                    <a:blip r:embed="rId9"/>
                     <a:stretch>
                       <a:fillRect/>
                     </a:stretch>
@@ -1173,7 +1241,7 @@
                     <pic:cNvPicPr/>
                   </pic:nvPicPr>
                   <pic:blipFill>
-                    <a:blip r:embed="rId9"/>
+                    <a:blip r:embed="rId10"/>
                     <a:stretch>
                       <a:fillRect/>
                     </a:stretch>
@@ -1215,6 +1283,74 @@
       <w:pPr>
         <w:ind w:left="720"/>
       </w:pPr>
+      <w:r>
+        <w:rPr>
+          <w:noProof/>
+        </w:rPr>
+        <mc:AlternateContent>
+          <mc:Choice Requires="wps">
+            <w:drawing>
+              <wp:anchor distT="0" distB="0" distL="114300" distR="114300" simplePos="0" relativeHeight="251675648" behindDoc="0" locked="0" layoutInCell="1" allowOverlap="1" wp14:anchorId="74FBC348" wp14:editId="052CE71F">
+                <wp:simplePos x="0" y="0"/>
+                <wp:positionH relativeFrom="column">
+                  <wp:posOffset>1051560</wp:posOffset>
+                </wp:positionH>
+                <wp:positionV relativeFrom="paragraph">
+                  <wp:posOffset>1285875</wp:posOffset>
+                </wp:positionV>
+                <wp:extent cx="335280" cy="80010"/>
+                <wp:effectExtent l="0" t="0" r="26670" b="15240"/>
+                <wp:wrapNone/>
+                <wp:docPr id="1623084892" name="Rectangle 4"/>
+                <wp:cNvGraphicFramePr/>
+                <a:graphic xmlns:a="http://schemas.openxmlformats.org/drawingml/2006/main">
+                  <a:graphicData uri="http://schemas.microsoft.com/office/word/2010/wordprocessingShape">
+                    <wps:wsp>
+                      <wps:cNvSpPr/>
+                      <wps:spPr>
+                        <a:xfrm>
+                          <a:off x="0" y="0"/>
+                          <a:ext cx="335280" cy="80010"/>
+                        </a:xfrm>
+                        <a:prstGeom prst="rect">
+                          <a:avLst/>
+                        </a:prstGeom>
+                      </wps:spPr>
+                      <wps:style>
+                        <a:lnRef idx="2">
+                          <a:schemeClr val="accent1">
+                            <a:shade val="15000"/>
+                          </a:schemeClr>
+                        </a:lnRef>
+                        <a:fillRef idx="1">
+                          <a:schemeClr val="accent1"/>
+                        </a:fillRef>
+                        <a:effectRef idx="0">
+                          <a:schemeClr val="accent1"/>
+                        </a:effectRef>
+                        <a:fontRef idx="minor">
+                          <a:schemeClr val="lt1"/>
+                        </a:fontRef>
+                      </wps:style>
+                      <wps:bodyPr rot="0" spcFirstLastPara="0" vertOverflow="overflow" horzOverflow="overflow" vert="horz" wrap="square" lIns="91440" tIns="45720" rIns="91440" bIns="45720" numCol="1" spcCol="0" rtlCol="0" fromWordArt="0" anchor="ctr" anchorCtr="0" forceAA="0" compatLnSpc="1">
+                        <a:prstTxWarp prst="textNoShape">
+                          <a:avLst/>
+                        </a:prstTxWarp>
+                        <a:noAutofit/>
+                      </wps:bodyPr>
+                    </wps:wsp>
+                  </a:graphicData>
+                </a:graphic>
+              </wp:anchor>
+            </w:drawing>
+          </mc:Choice>
+          <mc:Fallback>
+            <w:pict>
+              <v:rect w14:anchorId="54E37E9A" id="Rectangle 4" o:spid="_x0000_s1026" style="position:absolute;margin-left:82.8pt;margin-top:101.25pt;width:26.4pt;height:6.3pt;z-index:251675648;visibility:visible;mso-wrap-style:square;mso-wrap-distance-left:9pt;mso-wrap-distance-top:0;mso-wrap-distance-right:9pt;mso-wrap-distance-bottom:0;mso-position-horizontal:absolute;mso-position-horizontal-relative:text;mso-position-vertical:absolute;mso-position-vertical-relative:text;v-text-anchor:middle" o:gfxdata="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" fillcolor="#4472c4 [3204]" strokecolor="#09101d [484]" strokeweight="1pt"/>
+            </w:pict>
+          </mc:Fallback>
+        </mc:AlternateContent>
+      </w:r>
       <w:r>
         <w:rPr>
           <w:noProof/>
@@ -1439,7 +1575,7 @@
           <w:noProof/>
         </w:rPr>
         <w:drawing>
-          <wp:inline distT="0" distB="0" distL="0" distR="0" wp14:anchorId="1EB89476" wp14:editId="45BA2A7C">
+          <wp:inline distT="0" distB="0" distL="0" distR="0" wp14:anchorId="1EB89476" wp14:editId="6BA144AE">
             <wp:extent cx="3409950" cy="2831059"/>
             <wp:effectExtent l="0" t="0" r="0" b="7620"/>
             <wp:docPr id="1504605137" name="Picture 1" descr="A screenshot of a computer&#10;&#10;Description automatically generated"/>
@@ -1454,7 +1590,7 @@
                     <pic:cNvPicPr/>
                   </pic:nvPicPr>
                   <pic:blipFill>
-                    <a:blip r:embed="rId10"/>
+                    <a:blip r:embed="rId11"/>
                     <a:stretch>
                       <a:fillRect/>
                     </a:stretch>
@@ -1497,6 +1633,74 @@
       <w:pPr>
         <w:ind w:left="720"/>
       </w:pPr>
+      <w:r>
+        <w:rPr>
+          <w:noProof/>
+        </w:rPr>
+        <mc:AlternateContent>
+          <mc:Choice Requires="wps">
+            <w:drawing>
+              <wp:anchor distT="0" distB="0" distL="114300" distR="114300" simplePos="0" relativeHeight="251672576" behindDoc="0" locked="0" layoutInCell="1" allowOverlap="1" wp14:anchorId="310B969B" wp14:editId="7CA26854">
+                <wp:simplePos x="0" y="0"/>
+                <wp:positionH relativeFrom="column">
+                  <wp:posOffset>1028700</wp:posOffset>
+                </wp:positionH>
+                <wp:positionV relativeFrom="paragraph">
+                  <wp:posOffset>227965</wp:posOffset>
+                </wp:positionV>
+                <wp:extent cx="293370" cy="95250"/>
+                <wp:effectExtent l="0" t="0" r="11430" b="19050"/>
+                <wp:wrapNone/>
+                <wp:docPr id="1398957633" name="Rectangle 1"/>
+                <wp:cNvGraphicFramePr/>
+                <a:graphic xmlns:a="http://schemas.openxmlformats.org/drawingml/2006/main">
+                  <a:graphicData uri="http://schemas.microsoft.com/office/word/2010/wordprocessingShape">
+                    <wps:wsp>
+                      <wps:cNvSpPr/>
+                      <wps:spPr>
+                        <a:xfrm>
+                          <a:off x="0" y="0"/>
+                          <a:ext cx="293370" cy="95250"/>
+                        </a:xfrm>
+                        <a:prstGeom prst="rect">
+                          <a:avLst/>
+                        </a:prstGeom>
+                      </wps:spPr>
+                      <wps:style>
+                        <a:lnRef idx="2">
+                          <a:schemeClr val="accent1">
+                            <a:shade val="15000"/>
+                          </a:schemeClr>
+                        </a:lnRef>
+                        <a:fillRef idx="1">
+                          <a:schemeClr val="accent1"/>
+                        </a:fillRef>
+                        <a:effectRef idx="0">
+                          <a:schemeClr val="accent1"/>
+                        </a:effectRef>
+                        <a:fontRef idx="minor">
+                          <a:schemeClr val="lt1"/>
+                        </a:fontRef>
+                      </wps:style>
+                      <wps:bodyPr rot="0" spcFirstLastPara="0" vertOverflow="overflow" horzOverflow="overflow" vert="horz" wrap="square" lIns="91440" tIns="45720" rIns="91440" bIns="45720" numCol="1" spcCol="0" rtlCol="0" fromWordArt="0" anchor="ctr" anchorCtr="0" forceAA="0" compatLnSpc="1">
+                        <a:prstTxWarp prst="textNoShape">
+                          <a:avLst/>
+                        </a:prstTxWarp>
+                        <a:noAutofit/>
+                      </wps:bodyPr>
+                    </wps:wsp>
+                  </a:graphicData>
+                </a:graphic>
+              </wp:anchor>
+            </w:drawing>
+          </mc:Choice>
+          <mc:Fallback>
+            <w:pict>
+              <v:rect w14:anchorId="4BE52387" id="Rectangle 1" o:spid="_x0000_s1026" style="position:absolute;margin-left:81pt;margin-top:17.95pt;width:23.1pt;height:7.5pt;z-index:251672576;visibility:visible;mso-wrap-style:square;mso-wrap-distance-left:9pt;mso-wrap-distance-top:0;mso-wrap-distance-right:9pt;mso-wrap-distance-bottom:0;mso-position-horizontal:absolute;mso-position-horizontal-relative:text;mso-position-vertical:absolute;mso-position-vertical-relative:text;v-text-anchor:middle" o:gfxdata="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" fillcolor="#4472c4 [3204]" strokecolor="#09101d [484]" strokeweight="1pt"/>
+            </w:pict>
+          </mc:Fallback>
+        </mc:AlternateContent>
+      </w:r>
       <w:r>
         <w:rPr>
           <w:noProof/>
@@ -1517,7 +1721,7 @@
                     <pic:cNvPicPr/>
                   </pic:nvPicPr>
                   <pic:blipFill>
-                    <a:blip r:embed="rId11"/>
+                    <a:blip r:embed="rId12"/>
                     <a:stretch>
                       <a:fillRect/>
                     </a:stretch>
@@ -1575,6 +1779,83 @@
         <w:ind w:left="1080"/>
       </w:pPr>
       <w:r>
+        <w:rPr>
+          <w:noProof/>
+        </w:rPr>
+        <mc:AlternateContent>
+          <mc:Choice Requires="wps">
+            <w:drawing>
+              <wp:anchor distT="0" distB="0" distL="114300" distR="114300" simplePos="0" relativeHeight="251676672" behindDoc="0" locked="0" layoutInCell="1" allowOverlap="1" wp14:anchorId="193C7474" wp14:editId="6E3A59E7">
+                <wp:simplePos x="0" y="0"/>
+                <wp:positionH relativeFrom="column">
+                  <wp:posOffset>1801091</wp:posOffset>
+                </wp:positionH>
+                <wp:positionV relativeFrom="paragraph">
+                  <wp:posOffset>779030</wp:posOffset>
+                </wp:positionV>
+                <wp:extent cx="651164" cy="145472"/>
+                <wp:effectExtent l="0" t="0" r="0" b="6985"/>
+                <wp:wrapNone/>
+                <wp:docPr id="40985036" name="Rectangle 5"/>
+                <wp:cNvGraphicFramePr/>
+                <a:graphic xmlns:a="http://schemas.openxmlformats.org/drawingml/2006/main">
+                  <a:graphicData uri="http://schemas.microsoft.com/office/word/2010/wordprocessingShape">
+                    <wps:wsp>
+                      <wps:cNvSpPr/>
+                      <wps:spPr>
+                        <a:xfrm>
+                          <a:off x="0" y="0"/>
+                          <a:ext cx="651164" cy="145472"/>
+                        </a:xfrm>
+                        <a:prstGeom prst="rect">
+                          <a:avLst/>
+                        </a:prstGeom>
+                        <a:solidFill>
+                          <a:srgbClr val="0070C0"/>
+                        </a:solidFill>
+                        <a:ln>
+                          <a:noFill/>
+                        </a:ln>
+                      </wps:spPr>
+                      <wps:style>
+                        <a:lnRef idx="2">
+                          <a:schemeClr val="accent1">
+                            <a:shade val="15000"/>
+                          </a:schemeClr>
+                        </a:lnRef>
+                        <a:fillRef idx="1">
+                          <a:schemeClr val="accent1"/>
+                        </a:fillRef>
+                        <a:effectRef idx="0">
+                          <a:schemeClr val="accent1"/>
+                        </a:effectRef>
+                        <a:fontRef idx="minor">
+                          <a:schemeClr val="lt1"/>
+                        </a:fontRef>
+                      </wps:style>
+                      <wps:bodyPr rot="0" spcFirstLastPara="0" vertOverflow="overflow" horzOverflow="overflow" vert="horz" wrap="square" lIns="91440" tIns="45720" rIns="91440" bIns="45720" numCol="1" spcCol="0" rtlCol="0" fromWordArt="0" anchor="ctr" anchorCtr="0" forceAA="0" compatLnSpc="1">
+                        <a:prstTxWarp prst="textNoShape">
+                          <a:avLst/>
+                        </a:prstTxWarp>
+                        <a:noAutofit/>
+                      </wps:bodyPr>
+                    </wps:wsp>
+                  </a:graphicData>
+                </a:graphic>
+              </wp:anchor>
+            </w:drawing>
+          </mc:Choice>
+          <mc:Fallback>
+            <w:pict>
+              <v:rect w14:anchorId="78F2B406" id="Rectangle 5" o:spid="_x0000_s1026" style="position:absolute;margin-left:141.8pt;margin-top:61.35pt;width:51.25pt;height:11.45pt;z-index:251676672;visibility:visible;mso-wrap-style:square;mso-wrap-distance-left:9pt;mso-wrap-distance-top:0;mso-wrap-distance-right:9pt;mso-wrap-distance-bottom:0;mso-position-horizontal:absolute;mso-position-horizontal-relative:text;mso-position-vertical:absolute;mso-position-vertical-relative:text;v-text-anchor:middle" o:gfxdata="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" fillcolor="#0070c0" stroked="f" strokeweight="1pt"/>
+            </w:pict>
+          </mc:Fallback>
+        </mc:AlternateContent>
+      </w:r>
+      <w:r>
+        <w:rPr>
+          <w:noProof/>
+        </w:rPr>
         <w:drawing>
           <wp:inline distT="0" distB="0" distL="0" distR="0" wp14:anchorId="6A2F73C0" wp14:editId="39787D71">
             <wp:extent cx="3238781" cy="1569856"/>
@@ -1591,7 +1872,7 @@
                     <pic:cNvPicPr/>
                   </pic:nvPicPr>
                   <pic:blipFill>
-                    <a:blip r:embed="rId12"/>
+                    <a:blip r:embed="rId13"/>
                     <a:stretch>
                       <a:fillRect/>
                     </a:stretch>
@@ -1629,6 +1910,77 @@
         <w:ind w:left="1080"/>
       </w:pPr>
       <w:r>
+        <w:rPr>
+          <w:noProof/>
+        </w:rPr>
+        <mc:AlternateContent>
+          <mc:Choice Requires="wps">
+            <w:drawing>
+              <wp:anchor distT="0" distB="0" distL="114300" distR="114300" simplePos="0" relativeHeight="251673600" behindDoc="0" locked="0" layoutInCell="1" allowOverlap="1" wp14:anchorId="53B6F70B" wp14:editId="08E5F3CB">
+                <wp:simplePos x="0" y="0"/>
+                <wp:positionH relativeFrom="column">
+                  <wp:posOffset>1584960</wp:posOffset>
+                </wp:positionH>
+                <wp:positionV relativeFrom="paragraph">
+                  <wp:posOffset>487045</wp:posOffset>
+                </wp:positionV>
+                <wp:extent cx="518160" cy="140970"/>
+                <wp:effectExtent l="0" t="0" r="15240" b="11430"/>
+                <wp:wrapNone/>
+                <wp:docPr id="1550335195" name="Rectangle 2"/>
+                <wp:cNvGraphicFramePr/>
+                <a:graphic xmlns:a="http://schemas.openxmlformats.org/drawingml/2006/main">
+                  <a:graphicData uri="http://schemas.microsoft.com/office/word/2010/wordprocessingShape">
+                    <wps:wsp>
+                      <wps:cNvSpPr/>
+                      <wps:spPr>
+                        <a:xfrm>
+                          <a:off x="0" y="0"/>
+                          <a:ext cx="518160" cy="140970"/>
+                        </a:xfrm>
+                        <a:prstGeom prst="rect">
+                          <a:avLst/>
+                        </a:prstGeom>
+                      </wps:spPr>
+                      <wps:style>
+                        <a:lnRef idx="2">
+                          <a:schemeClr val="accent1">
+                            <a:shade val="15000"/>
+                          </a:schemeClr>
+                        </a:lnRef>
+                        <a:fillRef idx="1">
+                          <a:schemeClr val="accent1"/>
+                        </a:fillRef>
+                        <a:effectRef idx="0">
+                          <a:schemeClr val="accent1"/>
+                        </a:effectRef>
+                        <a:fontRef idx="minor">
+                          <a:schemeClr val="lt1"/>
+                        </a:fontRef>
+                      </wps:style>
+                      <wps:bodyPr rot="0" spcFirstLastPara="0" vertOverflow="overflow" horzOverflow="overflow" vert="horz" wrap="square" lIns="91440" tIns="45720" rIns="91440" bIns="45720" numCol="1" spcCol="0" rtlCol="0" fromWordArt="0" anchor="ctr" anchorCtr="0" forceAA="0" compatLnSpc="1">
+                        <a:prstTxWarp prst="textNoShape">
+                          <a:avLst/>
+                        </a:prstTxWarp>
+                        <a:noAutofit/>
+                      </wps:bodyPr>
+                    </wps:wsp>
+                  </a:graphicData>
+                </a:graphic>
+              </wp:anchor>
+            </w:drawing>
+          </mc:Choice>
+          <mc:Fallback>
+            <w:pict>
+              <v:rect w14:anchorId="07965268" id="Rectangle 2" o:spid="_x0000_s1026" style="position:absolute;margin-left:124.8pt;margin-top:38.35pt;width:40.8pt;height:11.1pt;z-index:251673600;visibility:visible;mso-wrap-style:square;mso-wrap-distance-left:9pt;mso-wrap-distance-top:0;mso-wrap-distance-right:9pt;mso-wrap-distance-bottom:0;mso-position-horizontal:absolute;mso-position-horizontal-relative:text;mso-position-vertical:absolute;mso-position-vertical-relative:text;v-text-anchor:middle" o:gfxdata="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" fillcolor="#4472c4 [3204]" strokecolor="#09101d [484]" strokeweight="1pt"/>
+            </w:pict>
+          </mc:Fallback>
+        </mc:AlternateContent>
+      </w:r>
+      <w:r>
+        <w:rPr>
+          <w:noProof/>
+        </w:rPr>
         <w:drawing>
           <wp:inline distT="0" distB="0" distL="0" distR="0" wp14:anchorId="320B9C8E" wp14:editId="0281D3CC">
             <wp:extent cx="5136325" cy="1722269"/>
@@ -1645,7 +1997,7 @@
                     <pic:cNvPicPr/>
                   </pic:nvPicPr>
                   <pic:blipFill>
-                    <a:blip r:embed="rId13"/>
+                    <a:blip r:embed="rId14"/>
                     <a:stretch>
                       <a:fillRect/>
                     </a:stretch>
@@ -1696,6 +2048,9 @@
     </w:p>
     <w:p>
       <w:r>
+        <w:rPr>
+          <w:noProof/>
+        </w:rPr>
         <w:lastRenderedPageBreak/>
         <w:drawing>
           <wp:inline distT="0" distB="0" distL="0" distR="0" wp14:anchorId="699003B0" wp14:editId="0106A7EA">
@@ -1713,7 +2068,7 @@
                     <pic:cNvPicPr/>
                   </pic:nvPicPr>
                   <pic:blipFill>
-                    <a:blip r:embed="rId14"/>
+                    <a:blip r:embed="rId15"/>
                     <a:stretch>
                       <a:fillRect/>
                     </a:stretch>
@@ -2776,4 +3131,16 @@
     </a:ext>
   </a:extLst>
 </a:theme>
+</file>
+
+<file path=customXml/item1.xml><?xml version="1.0" encoding="utf-8"?>
+<b:Sources xmlns:b="http://schemas.openxmlformats.org/officeDocument/2006/bibliography" xmlns="http://schemas.openxmlformats.org/officeDocument/2006/bibliography" SelectedStyle="\APASixthEditionOfficeOnline.xsl" StyleName="APA" Version="6"/>
+</file>
+
+<file path=customXml/itemProps1.xml><?xml version="1.0" encoding="utf-8"?>
+<ds:datastoreItem xmlns:ds="http://schemas.openxmlformats.org/officeDocument/2006/customXml" ds:itemID="{7B6C7089-1A46-4D1F-A032-4161720BA030}">
+  <ds:schemaRefs>
+    <ds:schemaRef ds:uri="http://schemas.openxmlformats.org/officeDocument/2006/bibliography"/>
+  </ds:schemaRefs>
+</ds:datastoreItem>
 </file>
</xml_diff>